<commit_message>
Redact sensitive info and add PDF/DOCX download options
</commit_message>
<xml_diff>
--- a/Michael Walton Resume 2025.docx
+++ b/Michael Walton Resume 2025.docx
@@ -2997,7 +2997,58 @@
           <w:sz w:val="18"/>
           <w:szCs w:val="18"/>
         </w:rPr>
-        <w:t xml:space="preserve">Designed and developed websites for Grey Key Studios and D Lee’s Cuisine using Google Sites, integrating e-commerce functionality (Square, Ecwid) and optimizing for user experience, branding, and mobile accessibility. Managed site updates and content to align with business needs </w:t>
+        <w:t>Designed and developed websites for Grey Key Studios and D Lee’s Cuisine using Google Sites, integrating e-commerce functionality (Square, Ecwid) and optimizing for user experience, branding, and mobile accessibility. Managed site updates and content to align with business needs</w:t>
+      </w:r>
+      <w:r>
+        <w:rPr>
+          <w:rFonts w:asciiTheme="minorHAnsi" w:hAnsiTheme="minorHAnsi" w:cstheme="minorHAnsi"/>
+          <w:bCs/>
+          <w:sz w:val="18"/>
+          <w:szCs w:val="18"/>
+        </w:rPr>
+        <w:t xml:space="preserve">. Restyled </w:t>
+      </w:r>
+      <w:hyperlink r:id="rId9" w:history="1">
+        <w:r>
+          <w:rPr>
+            <w:rStyle w:val="Hyperlink"/>
+            <w:rFonts w:asciiTheme="minorHAnsi" w:hAnsiTheme="minorHAnsi" w:cstheme="minorHAnsi"/>
+            <w:bCs/>
+            <w:sz w:val="18"/>
+            <w:szCs w:val="18"/>
+          </w:rPr>
+          <w:t>www.greykeystudios.com</w:t>
+        </w:r>
+      </w:hyperlink>
+      <w:r>
+        <w:rPr>
+          <w:rFonts w:asciiTheme="minorHAnsi" w:hAnsiTheme="minorHAnsi" w:cstheme="minorHAnsi"/>
+          <w:bCs/>
+          <w:sz w:val="18"/>
+          <w:szCs w:val="18"/>
+        </w:rPr>
+        <w:t xml:space="preserve"> in next.js and built </w:t>
+      </w:r>
+      <w:hyperlink r:id="rId10" w:history="1">
+        <w:r>
+          <w:rPr>
+            <w:rStyle w:val="Hyperlink"/>
+            <w:rFonts w:asciiTheme="minorHAnsi" w:hAnsiTheme="minorHAnsi" w:cstheme="minorHAnsi"/>
+            <w:bCs/>
+            <w:sz w:val="18"/>
+            <w:szCs w:val="18"/>
+          </w:rPr>
+          <w:t>www.sbminc.com</w:t>
+        </w:r>
+      </w:hyperlink>
+      <w:r>
+        <w:rPr>
+          <w:rFonts w:asciiTheme="minorHAnsi" w:hAnsiTheme="minorHAnsi" w:cstheme="minorHAnsi"/>
+          <w:bCs/>
+          <w:sz w:val="18"/>
+          <w:szCs w:val="18"/>
+        </w:rPr>
+        <w:t xml:space="preserve"> in next.js</w:t>
       </w:r>
     </w:p>
     <w:p>
@@ -4734,6 +4785,7 @@
   <w:style w:type="character" w:default="1" w:styleId="DefaultParagraphFont">
     <w:name w:val="Default Paragraph Font"/>
     <w:uiPriority w:val="1"/>
+    <w:semiHidden/>
     <w:unhideWhenUsed/>
   </w:style>
   <w:style w:type="table" w:default="1" w:styleId="TableNormal">

</xml_diff>